<commit_message>
Bezig met queries 2.
</commit_message>
<xml_diff>
--- a/queries.docx
+++ b/queries.docx
@@ -20,10 +20,7 @@
         <w:t>hero</w:t>
       </w:r>
       <w:r>
-        <w:t xml:space="preserve"> </w:t>
-      </w:r>
-      <w:r>
-        <w:t>`</w:t>
+        <w:t xml:space="preserve"> `</w:t>
       </w:r>
     </w:p>
     <w:p>
@@ -149,13 +146,7 @@
         <w:rPr>
           <w:lang w:val="en-GB"/>
         </w:rPr>
-        <w:t xml:space="preserve"> </w:t>
-      </w:r>
-      <w:r>
-        <w:rPr>
-          <w:lang w:val="en-GB"/>
-        </w:rPr>
-        <w:t>` ORDER BY name</w:t>
+        <w:t xml:space="preserve"> ` ORDER BY name</w:t>
       </w:r>
       <w:r>
         <w:rPr>
@@ -185,25 +176,7 @@
         <w:rPr>
           <w:lang w:val="en-GB"/>
         </w:rPr>
-        <w:t>SELECT * FROM `</w:t>
-      </w:r>
-      <w:r>
-        <w:rPr>
-          <w:lang w:val="en-GB"/>
-        </w:rPr>
-        <w:t>city</w:t>
-      </w:r>
-      <w:r>
-        <w:rPr>
-          <w:lang w:val="en-GB"/>
-        </w:rPr>
-        <w:t>` ORDER BY name</w:t>
-      </w:r>
-      <w:r>
-        <w:rPr>
-          <w:lang w:val="en-GB"/>
-        </w:rPr>
-        <w:t xml:space="preserve"> DES</w:t>
+        <w:t>SELECT * FROM `city` ORDER BY name DES</w:t>
       </w:r>
       <w:r>
         <w:rPr>
@@ -381,6 +354,31 @@
           <w:lang w:val="en-GB"/>
         </w:rPr>
         <w:t>SELECT * FROM `person` WHERE id = 7;</w:t>
+      </w:r>
+    </w:p>
+    <w:p>
+      <w:pPr>
+        <w:rPr>
+          <w:lang w:val="en-GB"/>
+        </w:rPr>
+      </w:pPr>
+    </w:p>
+    <w:p>
+      <w:pPr>
+        <w:pStyle w:val="Lijstalinea"/>
+        <w:numPr>
+          <w:ilvl w:val="0"/>
+          <w:numId w:val="6"/>
+        </w:numPr>
+        <w:rPr>
+          <w:lang w:val="en-GB"/>
+        </w:rPr>
+      </w:pPr>
+      <w:r>
+        <w:rPr>
+          <w:lang w:val="en-GB"/>
+        </w:rPr>
+        <w:t>SELECT * FROM `animal` WHERE type = 'Wolf' OR type = 'Bear' OR type = 'Eagle' ORDER BY type ASC;</w:t>
       </w:r>
     </w:p>
     <w:sectPr>
@@ -396,6 +394,95 @@
 <file path=word/numbering.xml><?xml version="1.0" encoding="utf-8"?>
 <w:numbering xmlns:wpc="http://schemas.microsoft.com/office/word/2010/wordprocessingCanvas" xmlns:cx="http://schemas.microsoft.com/office/drawing/2014/chartex" xmlns:cx1="http://schemas.microsoft.com/office/drawing/2015/9/8/chartex" xmlns:cx2="http://schemas.microsoft.com/office/drawing/2015/10/21/chartex" xmlns:cx3="http://schemas.microsoft.com/office/drawing/2016/5/9/chartex" xmlns:cx4="http://schemas.microsoft.com/office/drawing/2016/5/10/chartex" xmlns:cx5="http://schemas.microsoft.com/office/drawing/2016/5/11/chartex" xmlns:cx6="http://schemas.microsoft.com/office/drawing/2016/5/12/chartex" xmlns:cx7="http://schemas.microsoft.com/office/drawing/2016/5/13/chartex" xmlns:cx8="http://schemas.microsoft.com/office/drawing/2016/5/14/chartex" xmlns:mc="http://schemas.openxmlformats.org/markup-compatibility/2006" xmlns:aink="http://schemas.microsoft.com/office/drawing/2016/ink" xmlns:am3d="http://schemas.microsoft.com/office/drawing/2017/model3d" xmlns:o="urn:schemas-microsoft-com:office:office" xmlns:oel="http://schemas.microsoft.com/office/2019/extlst" xmlns:r="http://schemas.openxmlformats.org/officeDocument/2006/relationships" xmlns:m="http://schemas.openxmlformats.org/officeDocument/2006/math" xmlns:v="urn:schemas-microsoft-com:vml" xmlns:wp14="http://schemas.microsoft.com/office/word/2010/wordprocessingDrawing" xmlns:wp="http://schemas.openxmlformats.org/drawingml/2006/wordprocessingDrawing" xmlns:w10="urn:schemas-microsoft-com:office:word" xmlns:w="http://schemas.openxmlformats.org/wordprocessingml/2006/main" xmlns:w14="http://schemas.microsoft.com/office/word/2010/wordml" xmlns:w15="http://schemas.microsoft.com/office/word/2012/wordml" xmlns:w16cex="http://schemas.microsoft.com/office/word/2018/wordml/cex" xmlns:w16cid="http://schemas.microsoft.com/office/word/2016/wordml/cid" xmlns:w16="http://schemas.microsoft.com/office/word/2018/wordml" xmlns:w16sdtdh="http://schemas.microsoft.com/office/word/2020/wordml/sdtdatahash" xmlns:w16se="http://schemas.microsoft.com/office/word/2015/wordml/symex" xmlns:wpg="http://schemas.microsoft.com/office/word/2010/wordprocessingGroup" xmlns:wpi="http://schemas.microsoft.com/office/word/2010/wordprocessingInk" xmlns:wne="http://schemas.microsoft.com/office/word/2006/wordml" xmlns:wps="http://schemas.microsoft.com/office/word/2010/wordprocessingShape" mc:Ignorable="w14 w15 w16se w16cid w16 w16cex w16sdtdh wp14">
   <w:abstractNum w:abstractNumId="0" w15:restartNumberingAfterBreak="0">
+    <w:nsid w:val="1B5B1BE8"/>
+    <w:multiLevelType w:val="hybridMultilevel"/>
+    <w:tmpl w:val="8A1CC336"/>
+    <w:lvl w:ilvl="0" w:tplc="0C00000F">
+      <w:start w:val="1"/>
+      <w:numFmt w:val="decimal"/>
+      <w:lvlText w:val="%1."/>
+      <w:lvlJc w:val="left"/>
+      <w:pPr>
+        <w:ind w:left="720" w:hanging="360"/>
+      </w:pPr>
+      <w:rPr>
+        <w:rFonts w:hint="default"/>
+      </w:rPr>
+    </w:lvl>
+    <w:lvl w:ilvl="1" w:tplc="0C000019" w:tentative="1">
+      <w:start w:val="1"/>
+      <w:numFmt w:val="lowerLetter"/>
+      <w:lvlText w:val="%2."/>
+      <w:lvlJc w:val="left"/>
+      <w:pPr>
+        <w:ind w:left="1440" w:hanging="360"/>
+      </w:pPr>
+    </w:lvl>
+    <w:lvl w:ilvl="2" w:tplc="0C00001B" w:tentative="1">
+      <w:start w:val="1"/>
+      <w:numFmt w:val="lowerRoman"/>
+      <w:lvlText w:val="%3."/>
+      <w:lvlJc w:val="right"/>
+      <w:pPr>
+        <w:ind w:left="2160" w:hanging="180"/>
+      </w:pPr>
+    </w:lvl>
+    <w:lvl w:ilvl="3" w:tplc="0C00000F" w:tentative="1">
+      <w:start w:val="1"/>
+      <w:numFmt w:val="decimal"/>
+      <w:lvlText w:val="%4."/>
+      <w:lvlJc w:val="left"/>
+      <w:pPr>
+        <w:ind w:left="2880" w:hanging="360"/>
+      </w:pPr>
+    </w:lvl>
+    <w:lvl w:ilvl="4" w:tplc="0C000019" w:tentative="1">
+      <w:start w:val="1"/>
+      <w:numFmt w:val="lowerLetter"/>
+      <w:lvlText w:val="%5."/>
+      <w:lvlJc w:val="left"/>
+      <w:pPr>
+        <w:ind w:left="3600" w:hanging="360"/>
+      </w:pPr>
+    </w:lvl>
+    <w:lvl w:ilvl="5" w:tplc="0C00001B" w:tentative="1">
+      <w:start w:val="1"/>
+      <w:numFmt w:val="lowerRoman"/>
+      <w:lvlText w:val="%6."/>
+      <w:lvlJc w:val="right"/>
+      <w:pPr>
+        <w:ind w:left="4320" w:hanging="180"/>
+      </w:pPr>
+    </w:lvl>
+    <w:lvl w:ilvl="6" w:tplc="0C00000F" w:tentative="1">
+      <w:start w:val="1"/>
+      <w:numFmt w:val="decimal"/>
+      <w:lvlText w:val="%7."/>
+      <w:lvlJc w:val="left"/>
+      <w:pPr>
+        <w:ind w:left="5040" w:hanging="360"/>
+      </w:pPr>
+    </w:lvl>
+    <w:lvl w:ilvl="7" w:tplc="0C000019" w:tentative="1">
+      <w:start w:val="1"/>
+      <w:numFmt w:val="lowerLetter"/>
+      <w:lvlText w:val="%8."/>
+      <w:lvlJc w:val="left"/>
+      <w:pPr>
+        <w:ind w:left="5760" w:hanging="360"/>
+      </w:pPr>
+    </w:lvl>
+    <w:lvl w:ilvl="8" w:tplc="0C00001B" w:tentative="1">
+      <w:start w:val="1"/>
+      <w:numFmt w:val="lowerRoman"/>
+      <w:lvlText w:val="%9."/>
+      <w:lvlJc w:val="right"/>
+      <w:pPr>
+        <w:ind w:left="6480" w:hanging="180"/>
+      </w:pPr>
+    </w:lvl>
+  </w:abstractNum>
+  <w:abstractNum w:abstractNumId="1" w15:restartNumberingAfterBreak="0">
     <w:nsid w:val="1D690874"/>
     <w:multiLevelType w:val="hybridMultilevel"/>
     <w:tmpl w:val="C9927AE4"/>
@@ -484,7 +571,7 @@
       </w:pPr>
     </w:lvl>
   </w:abstractNum>
-  <w:abstractNum w:abstractNumId="1" w15:restartNumberingAfterBreak="0">
+  <w:abstractNum w:abstractNumId="2" w15:restartNumberingAfterBreak="0">
     <w:nsid w:val="293C1FB9"/>
     <w:multiLevelType w:val="hybridMultilevel"/>
     <w:tmpl w:val="591E65BE"/>
@@ -573,7 +660,7 @@
       </w:pPr>
     </w:lvl>
   </w:abstractNum>
-  <w:abstractNum w:abstractNumId="2" w15:restartNumberingAfterBreak="0">
+  <w:abstractNum w:abstractNumId="3" w15:restartNumberingAfterBreak="0">
     <w:nsid w:val="30207CAA"/>
     <w:multiLevelType w:val="hybridMultilevel"/>
     <w:tmpl w:val="E3F4C70C"/>
@@ -662,7 +749,7 @@
       </w:pPr>
     </w:lvl>
   </w:abstractNum>
-  <w:abstractNum w:abstractNumId="3" w15:restartNumberingAfterBreak="0">
+  <w:abstractNum w:abstractNumId="4" w15:restartNumberingAfterBreak="0">
     <w:nsid w:val="60D22D09"/>
     <w:multiLevelType w:val="hybridMultilevel"/>
     <w:tmpl w:val="64627A6C"/>
@@ -751,7 +838,7 @@
       </w:pPr>
     </w:lvl>
   </w:abstractNum>
-  <w:abstractNum w:abstractNumId="4" w15:restartNumberingAfterBreak="0">
+  <w:abstractNum w:abstractNumId="5" w15:restartNumberingAfterBreak="0">
     <w:nsid w:val="6CC75D12"/>
     <w:multiLevelType w:val="hybridMultilevel"/>
     <w:tmpl w:val="209A0736"/>
@@ -838,19 +925,22 @@
     </w:lvl>
   </w:abstractNum>
   <w:num w:numId="1" w16cid:durableId="1245340137">
+    <w:abstractNumId w:val="5"/>
+  </w:num>
+  <w:num w:numId="2" w16cid:durableId="1022510030">
     <w:abstractNumId w:val="4"/>
   </w:num>
-  <w:num w:numId="2" w16cid:durableId="1022510030">
+  <w:num w:numId="3" w16cid:durableId="1926723110">
+    <w:abstractNumId w:val="1"/>
+  </w:num>
+  <w:num w:numId="4" w16cid:durableId="927812043">
+    <w:abstractNumId w:val="2"/>
+  </w:num>
+  <w:num w:numId="5" w16cid:durableId="356128978">
     <w:abstractNumId w:val="3"/>
   </w:num>
-  <w:num w:numId="3" w16cid:durableId="1926723110">
+  <w:num w:numId="6" w16cid:durableId="268129724">
     <w:abstractNumId w:val="0"/>
-  </w:num>
-  <w:num w:numId="4" w16cid:durableId="927812043">
-    <w:abstractNumId w:val="1"/>
-  </w:num>
-  <w:num w:numId="5" w16cid:durableId="356128978">
-    <w:abstractNumId w:val="2"/>
   </w:num>
 </w:numbering>
 </file>

</xml_diff>